<commit_message>
added some details to report
</commit_message>
<xml_diff>
--- a/Project_report.docx
+++ b/Project_report.docx
@@ -1,6 +1,6 @@
 
 <file path=word/document.xml><?xml version="1.0" encoding="utf-8"?>
-<w:document xmlns:wpc="http://schemas.microsoft.com/office/word/2010/wordprocessingCanvas" xmlns:cx="http://schemas.microsoft.com/office/drawing/2014/chartex" xmlns:cx1="http://schemas.microsoft.com/office/drawing/2015/9/8/chartex" xmlns:cx2="http://schemas.microsoft.com/office/drawing/2015/10/21/chartex" xmlns:cx3="http://schemas.microsoft.com/office/drawing/2016/5/9/chartex" xmlns:cx4="http://schemas.microsoft.com/office/drawing/2016/5/10/chartex" xmlns:cx5="http://schemas.microsoft.com/office/drawing/2016/5/11/chartex" xmlns:cx6="http://schemas.microsoft.com/office/drawing/2016/5/12/chartex" xmlns:cx7="http://schemas.microsoft.com/office/drawing/2016/5/13/chartex" xmlns:cx8="http://schemas.microsoft.com/office/drawing/2016/5/14/chartex" xmlns:mc="http://schemas.openxmlformats.org/markup-compatibility/2006" xmlns:aink="http://schemas.microsoft.com/office/drawing/2016/ink" xmlns:am3d="http://schemas.microsoft.com/office/drawing/2017/model3d" xmlns:o="urn:schemas-microsoft-com:office:office" xmlns:oel="http://schemas.microsoft.com/office/2019/extlst" xmlns:r="http://schemas.openxmlformats.org/officeDocument/2006/relationships" xmlns:m="http://schemas.openxmlformats.org/officeDocument/2006/math" xmlns:v="urn:schemas-microsoft-com:vml" xmlns:wp14="http://schemas.microsoft.com/office/word/2010/wordprocessingDrawing" xmlns:wp="http://schemas.openxmlformats.org/drawingml/2006/wordprocessingDrawing" xmlns:w10="urn:schemas-microsoft-com:office:word" xmlns:w="http://schemas.openxmlformats.org/wordprocessingml/2006/main" xmlns:w14="http://schemas.microsoft.com/office/word/2010/wordml" xmlns:w15="http://schemas.microsoft.com/office/word/2012/wordml" xmlns:w16cex="http://schemas.microsoft.com/office/word/2018/wordml/cex" xmlns:w16cid="http://schemas.microsoft.com/office/word/2016/wordml/cid" xmlns:w16="http://schemas.microsoft.com/office/word/2018/wordml" xmlns:w16du="http://schemas.microsoft.com/office/word/2023/wordml/word16du" xmlns:w16sdtdh="http://schemas.microsoft.com/office/word/2020/wordml/sdtdatahash" xmlns:w16se="http://schemas.microsoft.com/office/word/2015/wordml/symex" xmlns:wpg="http://schemas.microsoft.com/office/word/2010/wordprocessingGroup" xmlns:wpi="http://schemas.microsoft.com/office/word/2010/wordprocessingInk" xmlns:wne="http://schemas.microsoft.com/office/word/2006/wordml" xmlns:wps="http://schemas.microsoft.com/office/word/2010/wordprocessingShape" mc:Ignorable="w14 w15 w16se w16cid w16 w16cex w16sdtdh w16du wp14">
+<w:document xmlns:wpc="http://schemas.microsoft.com/office/word/2010/wordprocessingCanvas" xmlns:cx="http://schemas.microsoft.com/office/drawing/2014/chartex" xmlns:cx1="http://schemas.microsoft.com/office/drawing/2015/9/8/chartex" xmlns:cx2="http://schemas.microsoft.com/office/drawing/2015/10/21/chartex" xmlns:cx3="http://schemas.microsoft.com/office/drawing/2016/5/9/chartex" xmlns:cx4="http://schemas.microsoft.com/office/drawing/2016/5/10/chartex" xmlns:cx5="http://schemas.microsoft.com/office/drawing/2016/5/11/chartex" xmlns:cx6="http://schemas.microsoft.com/office/drawing/2016/5/12/chartex" xmlns:cx7="http://schemas.microsoft.com/office/drawing/2016/5/13/chartex" xmlns:cx8="http://schemas.microsoft.com/office/drawing/2016/5/14/chartex" xmlns:mc="http://schemas.openxmlformats.org/markup-compatibility/2006" xmlns:aink="http://schemas.microsoft.com/office/drawing/2016/ink" xmlns:am3d="http://schemas.microsoft.com/office/drawing/2017/model3d" xmlns:o="urn:schemas-microsoft-com:office:office" xmlns:oel="http://schemas.microsoft.com/office/2019/extlst" xmlns:r="http://schemas.openxmlformats.org/officeDocument/2006/relationships" xmlns:m="http://schemas.openxmlformats.org/officeDocument/2006/math" xmlns:v="urn:schemas-microsoft-com:vml" xmlns:wp14="http://schemas.microsoft.com/office/word/2010/wordprocessingDrawing" xmlns:wp="http://schemas.openxmlformats.org/drawingml/2006/wordprocessingDrawing" xmlns:w10="urn:schemas-microsoft-com:office:word" xmlns:w="http://schemas.openxmlformats.org/wordprocessingml/2006/main" xmlns:w14="http://schemas.microsoft.com/office/word/2010/wordml" xmlns:w15="http://schemas.microsoft.com/office/word/2012/wordml" xmlns:w16cex="http://schemas.microsoft.com/office/word/2018/wordml/cex" xmlns:w16cid="http://schemas.microsoft.com/office/word/2016/wordml/cid" xmlns:w16="http://schemas.microsoft.com/office/word/2018/wordml" xmlns:w16sdtdh="http://schemas.microsoft.com/office/word/2020/wordml/sdtdatahash" xmlns:w16se="http://schemas.microsoft.com/office/word/2015/wordml/symex" xmlns:wpg="http://schemas.microsoft.com/office/word/2010/wordprocessingGroup" xmlns:wpi="http://schemas.microsoft.com/office/word/2010/wordprocessingInk" xmlns:wne="http://schemas.microsoft.com/office/word/2006/wordml" xmlns:wps="http://schemas.microsoft.com/office/word/2010/wordprocessingShape" mc:Ignorable="w14 w15 w16se w16cid w16 w16cex w16sdtdh wp14">
   <w:body>
     <w:p>
       <w:pPr>
@@ -153,8 +153,17 @@
           <w:rFonts w:ascii="Calibri" w:hAnsi="Calibri" w:cs="Calibri"/>
           <w:lang w:val="en-US"/>
         </w:rPr>
-        <w:t xml:space="preserve"> Qiu</w:t>
-      </w:r>
+        <w:t xml:space="preserve"> </w:t>
+      </w:r>
+      <w:proofErr w:type="spellStart"/>
+      <w:r>
+        <w:rPr>
+          <w:rFonts w:ascii="Calibri" w:hAnsi="Calibri" w:cs="Calibri"/>
+          <w:lang w:val="en-US"/>
+        </w:rPr>
+        <w:t>Qiu</w:t>
+      </w:r>
+      <w:proofErr w:type="spellEnd"/>
     </w:p>
     <w:p>
       <w:pPr>
@@ -312,7 +321,7 @@
             <w:rPr>
               <w:rFonts w:eastAsiaTheme="minorEastAsia"/>
               <w:noProof/>
-              <w:lang w:val="en-IL" w:eastAsia="en-IL"/>
+              <w:lang w:eastAsia="en-IL"/>
             </w:rPr>
           </w:pPr>
           <w:r>
@@ -401,7 +410,7 @@
             <w:rPr>
               <w:rFonts w:eastAsiaTheme="minorEastAsia"/>
               <w:noProof/>
-              <w:lang w:val="en-IL" w:eastAsia="en-IL"/>
+              <w:lang w:eastAsia="en-IL"/>
             </w:rPr>
           </w:pPr>
           <w:hyperlink w:anchor="_Toc166173243" w:history="1">
@@ -472,7 +481,7 @@
             <w:rPr>
               <w:rFonts w:eastAsiaTheme="minorEastAsia"/>
               <w:noProof/>
-              <w:lang w:val="en-IL" w:eastAsia="en-IL"/>
+              <w:lang w:eastAsia="en-IL"/>
             </w:rPr>
           </w:pPr>
           <w:hyperlink w:anchor="_Toc166173244" w:history="1">
@@ -544,7 +553,7 @@
             <w:rPr>
               <w:rFonts w:eastAsiaTheme="minorEastAsia"/>
               <w:noProof/>
-              <w:lang w:val="en-IL" w:eastAsia="en-IL"/>
+              <w:lang w:eastAsia="en-IL"/>
             </w:rPr>
           </w:pPr>
           <w:hyperlink w:anchor="_Toc166173245" w:history="1">
@@ -616,7 +625,7 @@
             <w:rPr>
               <w:rFonts w:eastAsiaTheme="minorEastAsia"/>
               <w:noProof/>
-              <w:lang w:val="en-IL" w:eastAsia="en-IL"/>
+              <w:lang w:eastAsia="en-IL"/>
             </w:rPr>
           </w:pPr>
           <w:hyperlink w:anchor="_Toc166173246" w:history="1">
@@ -687,7 +696,7 @@
             <w:rPr>
               <w:rFonts w:eastAsiaTheme="minorEastAsia"/>
               <w:noProof/>
-              <w:lang w:val="en-IL" w:eastAsia="en-IL"/>
+              <w:lang w:eastAsia="en-IL"/>
             </w:rPr>
           </w:pPr>
           <w:hyperlink w:anchor="_Toc166173247" w:history="1">
@@ -758,7 +767,7 @@
             <w:rPr>
               <w:rFonts w:eastAsiaTheme="minorEastAsia"/>
               <w:noProof/>
-              <w:lang w:val="en-IL" w:eastAsia="en-IL"/>
+              <w:lang w:eastAsia="en-IL"/>
             </w:rPr>
           </w:pPr>
           <w:hyperlink w:anchor="_Toc166173248" w:history="1">
@@ -888,49 +897,7 @@
         <w:rPr>
           <w:rFonts w:ascii="Calibri" w:hAnsi="Calibri" w:cs="Calibri"/>
         </w:rPr>
-        <w:t xml:space="preserve">The paper we have chosen is: “Arbitrary Order Total Variation for Deformable Image Registration”, by </w:t>
-      </w:r>
-      <w:proofErr w:type="spellStart"/>
-      <w:r>
-        <w:rPr>
-          <w:rFonts w:ascii="Calibri" w:hAnsi="Calibri" w:cs="Calibri"/>
-        </w:rPr>
-        <w:t>Jinming</w:t>
-      </w:r>
-      <w:proofErr w:type="spellEnd"/>
-      <w:r>
-        <w:rPr>
-          <w:rFonts w:ascii="Calibri" w:hAnsi="Calibri" w:cs="Calibri"/>
-        </w:rPr>
-        <w:t xml:space="preserve"> Duan, Xi Jia, Joseph Bartlett, </w:t>
-      </w:r>
-      <w:proofErr w:type="spellStart"/>
-      <w:r>
-        <w:rPr>
-          <w:rFonts w:ascii="Calibri" w:hAnsi="Calibri" w:cs="Calibri"/>
-        </w:rPr>
-        <w:t>Wenqi</w:t>
-      </w:r>
-      <w:proofErr w:type="spellEnd"/>
-      <w:r>
-        <w:rPr>
-          <w:rFonts w:ascii="Calibri" w:hAnsi="Calibri" w:cs="Calibri"/>
-        </w:rPr>
-        <w:t xml:space="preserve"> Lu and </w:t>
-      </w:r>
-      <w:proofErr w:type="spellStart"/>
-      <w:r>
-        <w:rPr>
-          <w:rFonts w:ascii="Calibri" w:hAnsi="Calibri" w:cs="Calibri"/>
-        </w:rPr>
-        <w:t>Zhaowen</w:t>
-      </w:r>
-      <w:proofErr w:type="spellEnd"/>
-      <w:r>
-        <w:rPr>
-          <w:rFonts w:ascii="Calibri" w:hAnsi="Calibri" w:cs="Calibri"/>
-        </w:rPr>
-        <w:t xml:space="preserve"> Qiu.</w:t>
+        <w:t>The paper we have chosen is: “Arbitrary Order Total Variation for Deformable Image Registration”, by Jinming Duan, Xi Jia, Joseph Bartlett, Wenqi Lu and Zhaowen Qiu.</w:t>
       </w:r>
     </w:p>
     <w:p>
@@ -2136,17 +2103,8 @@
           <w:rFonts w:ascii="Calibri" w:hAnsi="Calibri" w:cs="Calibri"/>
           <w:lang w:val="en-US"/>
         </w:rPr>
-        <w:t xml:space="preserve"> are the input </w:t>
-      </w:r>
-      <w:proofErr w:type="gramStart"/>
-      <w:r>
-        <w:rPr>
-          <w:rFonts w:ascii="Calibri" w:hAnsi="Calibri" w:cs="Calibri"/>
-          <w:lang w:val="en-US"/>
-        </w:rPr>
-        <w:t>images</w:t>
-      </w:r>
-      <w:proofErr w:type="gramEnd"/>
+        <w:t xml:space="preserve"> are the input images</w:t>
+      </w:r>
     </w:p>
     <w:p>
       <w:pPr>
@@ -2346,29 +2304,14 @@
         <w:rPr>
           <w:rFonts w:ascii="Calibri" w:hAnsi="Calibri" w:cs="Calibri"/>
         </w:rPr>
-        <w:t>Break down the optimization process to multiple steps using alternating direction method of multipliers (ADMM</w:t>
-      </w:r>
-      <w:proofErr w:type="gramStart"/>
-      <w:r>
-        <w:rPr>
-          <w:rFonts w:ascii="Calibri" w:hAnsi="Calibri" w:cs="Calibri"/>
-        </w:rPr>
-        <w:t>)</w:t>
+        <w:t>Break down the optimization process to multiple steps using alternating direction method of multipliers (ADMM)</w:t>
       </w:r>
       <w:r>
         <w:rPr>
           <w:rFonts w:ascii="Calibri" w:hAnsi="Calibri" w:cs="Calibri"/>
           <w:vertAlign w:val="superscript"/>
         </w:rPr>
-        <w:t>(</w:t>
-      </w:r>
-      <w:proofErr w:type="gramEnd"/>
-      <w:r>
-        <w:rPr>
-          <w:rFonts w:ascii="Calibri" w:hAnsi="Calibri" w:cs="Calibri"/>
-          <w:vertAlign w:val="superscript"/>
-        </w:rPr>
-        <w:t>1)</w:t>
+        <w:t>(1)</w:t>
       </w:r>
       <w:r>
         <w:rPr>
@@ -2606,16 +2549,8 @@
         <w:rPr>
           <w:rFonts w:ascii="Calibri" w:hAnsi="Calibri" w:cs="Calibri"/>
         </w:rPr>
-        <w:t xml:space="preserve"> it was </w:t>
-      </w:r>
-      <w:proofErr w:type="gramStart"/>
-      <w:r>
-        <w:rPr>
-          <w:rFonts w:ascii="Calibri" w:hAnsi="Calibri" w:cs="Calibri"/>
-        </w:rPr>
-        <w:t>deformed</w:t>
-      </w:r>
-      <w:proofErr w:type="gramEnd"/>
+        <w:t xml:space="preserve"> it was deformed</w:t>
+      </w:r>
     </w:p>
     <w:p>
       <w:pPr>
@@ -2650,16 +2585,8 @@
         <w:rPr>
           <w:rFonts w:ascii="Calibri" w:hAnsi="Calibri" w:cs="Calibri"/>
         </w:rPr>
-        <w:t xml:space="preserve"> after an affine transform was applied to </w:t>
-      </w:r>
-      <w:proofErr w:type="gramStart"/>
-      <w:r>
-        <w:rPr>
-          <w:rFonts w:ascii="Calibri" w:hAnsi="Calibri" w:cs="Calibri"/>
-        </w:rPr>
-        <w:t>it</w:t>
-      </w:r>
-      <w:proofErr w:type="gramEnd"/>
+        <w:t xml:space="preserve"> after an affine transform was applied to it</w:t>
+      </w:r>
     </w:p>
     <w:p>
       <w:pPr>
@@ -2939,9 +2866,9 @@
         <mc:AlternateContent>
           <mc:Choice Requires="wps">
             <w:drawing>
-              <wp:inline distT="0" distB="0" distL="0" distR="0" wp14:anchorId="73C90648" wp14:editId="70BA3C61">
-                <wp:extent cx="6053559" cy="2008208"/>
-                <wp:effectExtent l="0" t="0" r="23495" b="11430"/>
+              <wp:inline distT="0" distB="0" distL="0" distR="0" wp14:anchorId="73C90648" wp14:editId="71709E2B">
+                <wp:extent cx="6053559" cy="2296886"/>
+                <wp:effectExtent l="0" t="0" r="17145" b="14605"/>
                 <wp:docPr id="822518428" name="Rectangle 1"/>
                 <wp:cNvGraphicFramePr/>
                 <a:graphic xmlns:a="http://schemas.openxmlformats.org/drawingml/2006/main">
@@ -2951,7 +2878,7 @@
                       <wps:spPr>
                         <a:xfrm>
                           <a:off x="0" y="0"/>
-                          <a:ext cx="6053559" cy="2008208"/>
+                          <a:ext cx="6053559" cy="2296886"/>
                         </a:xfrm>
                         <a:prstGeom prst="rect">
                           <a:avLst/>
@@ -3028,17 +2955,8 @@
                                 <w:rFonts w:ascii="Calibri" w:hAnsi="Calibri" w:cs="Calibri"/>
                                 <w:color w:val="000000" w:themeColor="text1"/>
                               </w:rPr>
-                              <w:t xml:space="preserve"> using object detection </w:t>
+                              <w:t xml:space="preserve"> using object detection algorithm</w:t>
                             </w:r>
-                            <w:proofErr w:type="gramStart"/>
-                            <w:r>
-                              <w:rPr>
-                                <w:rFonts w:ascii="Calibri" w:hAnsi="Calibri" w:cs="Calibri"/>
-                                <w:color w:val="000000" w:themeColor="text1"/>
-                              </w:rPr>
-                              <w:t>algorithm</w:t>
-                            </w:r>
-                            <w:proofErr w:type="gramEnd"/>
                           </w:p>
                           <w:p>
                             <w:pPr>
@@ -3057,17 +2975,8 @@
                                 <w:rFonts w:ascii="Calibri" w:hAnsi="Calibri" w:cs="Calibri"/>
                                 <w:color w:val="000000" w:themeColor="text1"/>
                               </w:rPr>
-                              <w:t xml:space="preserve">Create a mask of said </w:t>
+                              <w:t>Create a mask of said object</w:t>
                             </w:r>
-                            <w:proofErr w:type="gramStart"/>
-                            <w:r>
-                              <w:rPr>
-                                <w:rFonts w:ascii="Calibri" w:hAnsi="Calibri" w:cs="Calibri"/>
-                                <w:color w:val="000000" w:themeColor="text1"/>
-                              </w:rPr>
-                              <w:t>object</w:t>
-                            </w:r>
-                            <w:proofErr w:type="gramEnd"/>
                           </w:p>
                           <w:p>
                             <w:pPr>
@@ -3110,17 +3019,8 @@
                                 <w:rFonts w:ascii="Calibri" w:hAnsi="Calibri" w:cs="Calibri"/>
                                 <w:color w:val="000000" w:themeColor="text1"/>
                               </w:rPr>
-                              <w:t xml:space="preserve">Use the algorithm from the given article to shape the mask using the current frame and the previous one as input </w:t>
+                              <w:t>Use the algorithm from the given article to shape the mask using the current frame and the previous one as input images</w:t>
                             </w:r>
-                            <w:proofErr w:type="gramStart"/>
-                            <w:r>
-                              <w:rPr>
-                                <w:rFonts w:ascii="Calibri" w:hAnsi="Calibri" w:cs="Calibri"/>
-                                <w:color w:val="000000" w:themeColor="text1"/>
-                              </w:rPr>
-                              <w:t>images</w:t>
-                            </w:r>
-                            <w:proofErr w:type="gramEnd"/>
                           </w:p>
                           <w:p>
                             <w:pPr>
@@ -3139,17 +3039,29 @@
                                 <w:rFonts w:ascii="Calibri" w:hAnsi="Calibri" w:cs="Calibri"/>
                                 <w:color w:val="000000" w:themeColor="text1"/>
                               </w:rPr>
-                              <w:t xml:space="preserve">Create a mask according to the result of the </w:t>
+                              <w:t>Create a mask according to the result of the algorithm</w:t>
                             </w:r>
-                            <w:proofErr w:type="gramStart"/>
+                          </w:p>
+                          <w:p>
+                            <w:pPr>
+                              <w:pStyle w:val="ListParagraph"/>
+                              <w:numPr>
+                                <w:ilvl w:val="0"/>
+                                <w:numId w:val="5"/>
+                              </w:numPr>
+                              <w:rPr>
+                                <w:rFonts w:ascii="Calibri" w:hAnsi="Calibri" w:cs="Calibri"/>
+                                <w:color w:val="000000" w:themeColor="text1"/>
+                              </w:rPr>
+                            </w:pPr>
                             <w:r>
                               <w:rPr>
                                 <w:rFonts w:ascii="Calibri" w:hAnsi="Calibri" w:cs="Calibri"/>
                                 <w:color w:val="000000" w:themeColor="text1"/>
+                                <w:lang w:val="en-US"/>
                               </w:rPr>
-                              <w:t>algorithm</w:t>
+                              <w:t xml:space="preserve">Apply “Open” and “Close” morphological operations to fix mask anomalies </w:t>
                             </w:r>
-                            <w:proofErr w:type="gramEnd"/>
                           </w:p>
                           <w:p>
                             <w:pPr>
@@ -3175,7 +3087,7 @@
           </mc:Choice>
           <mc:Fallback>
             <w:pict>
-              <v:rect w14:anchorId="73C90648" id="Rectangle 1" o:spid="_x0000_s1026" style="width:476.65pt;height:158.15pt;visibility:visible;mso-wrap-style:square;mso-left-percent:-10001;mso-top-percent:-10001;mso-position-horizontal:absolute;mso-position-horizontal-relative:char;mso-position-vertical:absolute;mso-position-vertical-relative:line;mso-left-percent:-10001;mso-top-percent:-10001;v-text-anchor:middle" o:gfxdata="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" filled="f" strokecolor="black [3213]" strokeweight="1pt">
+              <v:rect w14:anchorId="73C90648" id="Rectangle 1" o:spid="_x0000_s1026" style="width:476.65pt;height:180.85pt;visibility:visible;mso-wrap-style:square;mso-left-percent:-10001;mso-top-percent:-10001;mso-position-horizontal:absolute;mso-position-horizontal-relative:char;mso-position-vertical:absolute;mso-position-vertical-relative:line;mso-left-percent:-10001;mso-top-percent:-10001;v-text-anchor:middle" o:gfxdata="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" filled="f" strokecolor="black [3213]" strokeweight="1pt">
                 <v:textbox>
                   <w:txbxContent>
                     <w:p>
@@ -3225,17 +3137,8 @@
                           <w:rFonts w:ascii="Calibri" w:hAnsi="Calibri" w:cs="Calibri"/>
                           <w:color w:val="000000" w:themeColor="text1"/>
                         </w:rPr>
-                        <w:t xml:space="preserve"> using object detection </w:t>
+                        <w:t xml:space="preserve"> using object detection algorithm</w:t>
                       </w:r>
-                      <w:proofErr w:type="gramStart"/>
-                      <w:r>
-                        <w:rPr>
-                          <w:rFonts w:ascii="Calibri" w:hAnsi="Calibri" w:cs="Calibri"/>
-                          <w:color w:val="000000" w:themeColor="text1"/>
-                        </w:rPr>
-                        <w:t>algorithm</w:t>
-                      </w:r>
-                      <w:proofErr w:type="gramEnd"/>
                     </w:p>
                     <w:p>
                       <w:pPr>
@@ -3254,17 +3157,8 @@
                           <w:rFonts w:ascii="Calibri" w:hAnsi="Calibri" w:cs="Calibri"/>
                           <w:color w:val="000000" w:themeColor="text1"/>
                         </w:rPr>
-                        <w:t xml:space="preserve">Create a mask of said </w:t>
+                        <w:t>Create a mask of said object</w:t>
                       </w:r>
-                      <w:proofErr w:type="gramStart"/>
-                      <w:r>
-                        <w:rPr>
-                          <w:rFonts w:ascii="Calibri" w:hAnsi="Calibri" w:cs="Calibri"/>
-                          <w:color w:val="000000" w:themeColor="text1"/>
-                        </w:rPr>
-                        <w:t>object</w:t>
-                      </w:r>
-                      <w:proofErr w:type="gramEnd"/>
                     </w:p>
                     <w:p>
                       <w:pPr>
@@ -3307,17 +3201,8 @@
                           <w:rFonts w:ascii="Calibri" w:hAnsi="Calibri" w:cs="Calibri"/>
                           <w:color w:val="000000" w:themeColor="text1"/>
                         </w:rPr>
-                        <w:t xml:space="preserve">Use the algorithm from the given article to shape the mask using the current frame and the previous one as input </w:t>
+                        <w:t>Use the algorithm from the given article to shape the mask using the current frame and the previous one as input images</w:t>
                       </w:r>
-                      <w:proofErr w:type="gramStart"/>
-                      <w:r>
-                        <w:rPr>
-                          <w:rFonts w:ascii="Calibri" w:hAnsi="Calibri" w:cs="Calibri"/>
-                          <w:color w:val="000000" w:themeColor="text1"/>
-                        </w:rPr>
-                        <w:t>images</w:t>
-                      </w:r>
-                      <w:proofErr w:type="gramEnd"/>
                     </w:p>
                     <w:p>
                       <w:pPr>
@@ -3336,17 +3221,29 @@
                           <w:rFonts w:ascii="Calibri" w:hAnsi="Calibri" w:cs="Calibri"/>
                           <w:color w:val="000000" w:themeColor="text1"/>
                         </w:rPr>
-                        <w:t xml:space="preserve">Create a mask according to the result of the </w:t>
+                        <w:t>Create a mask according to the result of the algorithm</w:t>
                       </w:r>
-                      <w:proofErr w:type="gramStart"/>
+                    </w:p>
+                    <w:p>
+                      <w:pPr>
+                        <w:pStyle w:val="ListParagraph"/>
+                        <w:numPr>
+                          <w:ilvl w:val="0"/>
+                          <w:numId w:val="5"/>
+                        </w:numPr>
+                        <w:rPr>
+                          <w:rFonts w:ascii="Calibri" w:hAnsi="Calibri" w:cs="Calibri"/>
+                          <w:color w:val="000000" w:themeColor="text1"/>
+                        </w:rPr>
+                      </w:pPr>
                       <w:r>
                         <w:rPr>
                           <w:rFonts w:ascii="Calibri" w:hAnsi="Calibri" w:cs="Calibri"/>
                           <w:color w:val="000000" w:themeColor="text1"/>
+                          <w:lang w:val="en-US"/>
                         </w:rPr>
-                        <w:t>algorithm</w:t>
+                        <w:t xml:space="preserve">Apply “Open” and “Close” morphological operations to fix mask anomalies </w:t>
                       </w:r>
-                      <w:proofErr w:type="gramEnd"/>
                     </w:p>
                     <w:p>
                       <w:pPr>
@@ -3375,20 +3272,6 @@
     <w:p>
       <w:pPr>
         <w:rPr>
-          <w:rFonts w:ascii="Calibri" w:hAnsi="Calibri" w:cs="Calibri"/>
-        </w:rPr>
-      </w:pPr>
-    </w:p>
-    <w:p>
-      <w:pPr>
-        <w:rPr>
-          <w:rFonts w:ascii="Calibri" w:hAnsi="Calibri" w:cs="Calibri"/>
-        </w:rPr>
-      </w:pPr>
-    </w:p>
-    <w:p>
-      <w:pPr>
-        <w:rPr>
           <w:rFonts w:ascii="Calibri" w:eastAsiaTheme="majorEastAsia" w:hAnsi="Calibri" w:cs="Calibri"/>
           <w:color w:val="0F4761" w:themeColor="accent1" w:themeShade="BF"/>
           <w:sz w:val="40"/>
@@ -3397,9 +3280,246 @@
       </w:pPr>
       <w:r>
         <w:rPr>
-          <w:rFonts w:ascii="Calibri" w:hAnsi="Calibri" w:cs="Calibri"/>
-        </w:rPr>
-        <w:br w:type="page"/>
+          <w:rFonts w:ascii="Calibri" w:eastAsiaTheme="majorEastAsia" w:hAnsi="Calibri" w:cs="Calibri"/>
+          <w:noProof/>
+          <w:color w:val="0F4761" w:themeColor="accent1" w:themeShade="BF"/>
+          <w:sz w:val="40"/>
+          <w:szCs w:val="40"/>
+        </w:rPr>
+        <w:drawing>
+          <wp:inline distT="0" distB="0" distL="0" distR="0" wp14:anchorId="11B63D16" wp14:editId="0637013C">
+            <wp:extent cx="5731510" cy="2264410"/>
+            <wp:effectExtent l="0" t="0" r="0" b="0"/>
+            <wp:docPr id="3" name="Picture 3"/>
+            <wp:cNvGraphicFramePr>
+              <a:graphicFrameLocks xmlns:a="http://schemas.openxmlformats.org/drawingml/2006/main" noChangeAspect="1"/>
+            </wp:cNvGraphicFramePr>
+            <a:graphic xmlns:a="http://schemas.openxmlformats.org/drawingml/2006/main">
+              <a:graphicData uri="http://schemas.openxmlformats.org/drawingml/2006/picture">
+                <pic:pic xmlns:pic="http://schemas.openxmlformats.org/drawingml/2006/picture">
+                  <pic:nvPicPr>
+                    <pic:cNvPr id="3" name="Picture 3"/>
+                    <pic:cNvPicPr/>
+                  </pic:nvPicPr>
+                  <pic:blipFill>
+                    <a:blip r:embed="rId10" cstate="print">
+                      <a:extLst>
+                        <a:ext uri="{28A0092B-C50C-407E-A947-70E740481C1C}">
+                          <a14:useLocalDpi xmlns:a14="http://schemas.microsoft.com/office/drawing/2010/main" val="0"/>
+                        </a:ext>
+                      </a:extLst>
+                    </a:blip>
+                    <a:stretch>
+                      <a:fillRect/>
+                    </a:stretch>
+                  </pic:blipFill>
+                  <pic:spPr>
+                    <a:xfrm>
+                      <a:off x="0" y="0"/>
+                      <a:ext cx="5731510" cy="2264410"/>
+                    </a:xfrm>
+                    <a:prstGeom prst="rect">
+                      <a:avLst/>
+                    </a:prstGeom>
+                  </pic:spPr>
+                </pic:pic>
+              </a:graphicData>
+            </a:graphic>
+          </wp:inline>
+        </w:drawing>
+      </w:r>
+    </w:p>
+    <w:p>
+      <w:pPr>
+        <w:rPr>
+          <w:lang w:val="en-US"/>
+        </w:rPr>
+      </w:pPr>
+      <w:bookmarkStart w:id="5" w:name="_Toc166173247"/>
+      <w:r>
+        <w:rPr>
+          <w:lang w:val="en-US"/>
+        </w:rPr>
+        <w:t xml:space="preserve">At the </w:t>
+      </w:r>
+      <w:proofErr w:type="gramStart"/>
+      <w:r>
+        <w:rPr>
+          <w:lang w:val="en-US"/>
+        </w:rPr>
+        <w:t>first time</w:t>
+      </w:r>
+      <w:proofErr w:type="gramEnd"/>
+      <w:r>
+        <w:rPr>
+          <w:lang w:val="en-US"/>
+        </w:rPr>
+        <w:t xml:space="preserve"> step of the algorithm, we extract the target’s mask</w:t>
+      </w:r>
+      <w:r>
+        <w:rPr>
+          <w:lang w:val="en-US"/>
+        </w:rPr>
+        <w:t xml:space="preserve"> (A binary image of the same size as the target’s image – with ones where the target is and zeros otherwise)</w:t>
+      </w:r>
+      <w:r>
+        <w:rPr>
+          <w:lang w:val="en-US"/>
+        </w:rPr>
+        <w:t xml:space="preserve"> from the first image. This can be done with an object detection algorithm coupled with segmentation, for instance. In this project we focus on object tracking, rather than detecting, so for our purposes we’ve extracted the mask manually.</w:t>
+      </w:r>
+    </w:p>
+    <w:p>
+      <w:pPr>
+        <w:rPr>
+          <w:lang w:val="en-US"/>
+        </w:rPr>
+      </w:pPr>
+      <w:r>
+        <w:rPr>
+          <w:lang w:val="en-US"/>
+        </w:rPr>
+        <w:t xml:space="preserve">Each time step </w:t>
+      </w:r>
+      <w:r>
+        <w:rPr>
+          <w:i/>
+          <w:iCs/>
+          <w:lang w:val="en-US"/>
+        </w:rPr>
+        <w:t>t</w:t>
+      </w:r>
+      <w:r>
+        <w:rPr>
+          <w:lang w:val="en-US"/>
+        </w:rPr>
+        <w:t xml:space="preserve"> we use the Arbitrary Order Total Variation algorithm to calculate the displacement field between image </w:t>
+      </w:r>
+      <w:r>
+        <w:rPr>
+          <w:i/>
+          <w:iCs/>
+          <w:lang w:val="en-US"/>
+        </w:rPr>
+        <w:t>t</w:t>
+      </w:r>
+      <w:r>
+        <w:rPr>
+          <w:lang w:val="en-US"/>
+        </w:rPr>
+        <w:t xml:space="preserve"> and image </w:t>
+      </w:r>
+      <w:r>
+        <w:rPr>
+          <w:i/>
+          <w:iCs/>
+          <w:lang w:val="en-US"/>
+        </w:rPr>
+        <w:t>t+1</w:t>
+      </w:r>
+      <w:r>
+        <w:rPr>
+          <w:lang w:val="en-US"/>
+        </w:rPr>
+        <w:t xml:space="preserve">, which by applying its per-pixel displacement on image </w:t>
+      </w:r>
+      <w:r>
+        <w:rPr>
+          <w:i/>
+          <w:iCs/>
+          <w:lang w:val="en-US"/>
+        </w:rPr>
+        <w:t>t</w:t>
+      </w:r>
+      <w:r>
+        <w:rPr>
+          <w:lang w:val="en-US"/>
+        </w:rPr>
+        <w:t xml:space="preserve"> will transform image </w:t>
+      </w:r>
+      <w:r>
+        <w:rPr>
+          <w:i/>
+          <w:iCs/>
+          <w:lang w:val="en-US"/>
+        </w:rPr>
+        <w:t>t</w:t>
+      </w:r>
+      <w:r>
+        <w:rPr>
+          <w:lang w:val="en-US"/>
+        </w:rPr>
+        <w:t xml:space="preserve"> into image </w:t>
+      </w:r>
+      <w:r>
+        <w:rPr>
+          <w:i/>
+          <w:iCs/>
+          <w:lang w:val="en-US"/>
+        </w:rPr>
+        <w:t>t+1</w:t>
+      </w:r>
+      <w:r>
+        <w:rPr>
+          <w:lang w:val="en-US"/>
+        </w:rPr>
+        <w:t>.</w:t>
+      </w:r>
+    </w:p>
+    <w:p>
+      <w:pPr>
+        <w:rPr>
+          <w:lang w:val="en-US"/>
+        </w:rPr>
+      </w:pPr>
+      <w:r>
+        <w:rPr>
+          <w:lang w:val="en-US"/>
+        </w:rPr>
+        <w:t xml:space="preserve">Then, we apply the displacement field on the target’s mask from image </w:t>
+      </w:r>
+      <w:r>
+        <w:rPr>
+          <w:i/>
+          <w:iCs/>
+          <w:lang w:val="en-US"/>
+        </w:rPr>
+        <w:t>t</w:t>
+      </w:r>
+      <w:r>
+        <w:rPr>
+          <w:lang w:val="en-US"/>
+        </w:rPr>
+        <w:t xml:space="preserve">, transforming it into the mask of the same object in image </w:t>
+      </w:r>
+      <w:r>
+        <w:rPr>
+          <w:i/>
+          <w:iCs/>
+          <w:lang w:val="en-US"/>
+        </w:rPr>
+        <w:t>t+1</w:t>
+      </w:r>
+      <w:r>
+        <w:rPr>
+          <w:lang w:val="en-US"/>
+        </w:rPr>
+        <w:t xml:space="preserve">. </w:t>
+      </w:r>
+    </w:p>
+    <w:p>
+      <w:pPr>
+        <w:rPr>
+          <w:rFonts w:hint="cs"/>
+          <w:lang w:val="en-US"/>
+        </w:rPr>
+      </w:pPr>
+      <w:r>
+        <w:rPr>
+          <w:lang w:val="en-US"/>
+        </w:rPr>
+        <w:lastRenderedPageBreak/>
+        <w:t>Finally, morphological operations are applied to the transformed mask to address stark deformities caused by the displacement field.</w:t>
       </w:r>
     </w:p>
     <w:p>
@@ -3409,7 +3529,43 @@
           <w:rFonts w:ascii="Calibri" w:hAnsi="Calibri" w:cs="Calibri"/>
         </w:rPr>
       </w:pPr>
-      <w:bookmarkStart w:id="5" w:name="_Toc166173247"/>
+    </w:p>
+    <w:p>
+      <w:pPr>
+        <w:pStyle w:val="Heading1"/>
+        <w:rPr>
+          <w:rFonts w:ascii="Calibri" w:hAnsi="Calibri" w:cs="Calibri"/>
+        </w:rPr>
+      </w:pPr>
+    </w:p>
+    <w:p/>
+    <w:p/>
+    <w:p/>
+    <w:p/>
+    <w:p/>
+    <w:p/>
+    <w:p/>
+    <w:p/>
+    <w:p/>
+    <w:p/>
+    <w:p/>
+    <w:p/>
+    <w:p/>
+    <w:p/>
+    <w:p/>
+    <w:p/>
+    <w:p/>
+    <w:p/>
+    <w:p/>
+    <w:p/>
+    <w:p/>
+    <w:p>
+      <w:pPr>
+        <w:pStyle w:val="Heading1"/>
+        <w:rPr>
+          <w:rFonts w:ascii="Calibri" w:hAnsi="Calibri" w:cs="Calibri"/>
+        </w:rPr>
+      </w:pPr>
       <w:r>
         <w:rPr>
           <w:rFonts w:ascii="Calibri" w:hAnsi="Calibri" w:cs="Calibri"/>
@@ -3418,14 +3574,6 @@
         <w:t>Experimental results</w:t>
       </w:r>
       <w:bookmarkEnd w:id="5"/>
-    </w:p>
-    <w:p>
-      <w:pPr>
-        <w:rPr>
-          <w:rFonts w:ascii="Calibri" w:hAnsi="Calibri" w:cs="Calibri"/>
-          <w:lang w:val="en-US"/>
-        </w:rPr>
-      </w:pPr>
     </w:p>
     <w:p>
       <w:pPr>
@@ -3481,7 +3629,7 @@
 </file>
 
 <file path=word/numbering.xml><?xml version="1.0" encoding="utf-8"?>
-<w:numbering xmlns:wpc="http://schemas.microsoft.com/office/word/2010/wordprocessingCanvas" xmlns:cx="http://schemas.microsoft.com/office/drawing/2014/chartex" xmlns:cx1="http://schemas.microsoft.com/office/drawing/2015/9/8/chartex" xmlns:cx2="http://schemas.microsoft.com/office/drawing/2015/10/21/chartex" xmlns:cx3="http://schemas.microsoft.com/office/drawing/2016/5/9/chartex" xmlns:cx4="http://schemas.microsoft.com/office/drawing/2016/5/10/chartex" xmlns:cx5="http://schemas.microsoft.com/office/drawing/2016/5/11/chartex" xmlns:cx6="http://schemas.microsoft.com/office/drawing/2016/5/12/chartex" xmlns:cx7="http://schemas.microsoft.com/office/drawing/2016/5/13/chartex" xmlns:cx8="http://schemas.microsoft.com/office/drawing/2016/5/14/chartex" xmlns:mc="http://schemas.openxmlformats.org/markup-compatibility/2006" xmlns:aink="http://schemas.microsoft.com/office/drawing/2016/ink" xmlns:am3d="http://schemas.microsoft.com/office/drawing/2017/model3d" xmlns:o="urn:schemas-microsoft-com:office:office" xmlns:oel="http://schemas.microsoft.com/office/2019/extlst" xmlns:r="http://schemas.openxmlformats.org/officeDocument/2006/relationships" xmlns:m="http://schemas.openxmlformats.org/officeDocument/2006/math" xmlns:v="urn:schemas-microsoft-com:vml" xmlns:wp14="http://schemas.microsoft.com/office/word/2010/wordprocessingDrawing" xmlns:wp="http://schemas.openxmlformats.org/drawingml/2006/wordprocessingDrawing" xmlns:w10="urn:schemas-microsoft-com:office:word" xmlns:w="http://schemas.openxmlformats.org/wordprocessingml/2006/main" xmlns:w14="http://schemas.microsoft.com/office/word/2010/wordml" xmlns:w15="http://schemas.microsoft.com/office/word/2012/wordml" xmlns:w16cex="http://schemas.microsoft.com/office/word/2018/wordml/cex" xmlns:w16cid="http://schemas.microsoft.com/office/word/2016/wordml/cid" xmlns:w16="http://schemas.microsoft.com/office/word/2018/wordml" xmlns:w16du="http://schemas.microsoft.com/office/word/2023/wordml/word16du" xmlns:w16sdtdh="http://schemas.microsoft.com/office/word/2020/wordml/sdtdatahash" xmlns:w16se="http://schemas.microsoft.com/office/word/2015/wordml/symex" xmlns:wpg="http://schemas.microsoft.com/office/word/2010/wordprocessingGroup" xmlns:wpi="http://schemas.microsoft.com/office/word/2010/wordprocessingInk" xmlns:wne="http://schemas.microsoft.com/office/word/2006/wordml" xmlns:wps="http://schemas.microsoft.com/office/word/2010/wordprocessingShape" mc:Ignorable="w14 w15 w16se w16cid w16 w16cex w16sdtdh w16du wp14">
+<w:numbering xmlns:wpc="http://schemas.microsoft.com/office/word/2010/wordprocessingCanvas" xmlns:cx="http://schemas.microsoft.com/office/drawing/2014/chartex" xmlns:cx1="http://schemas.microsoft.com/office/drawing/2015/9/8/chartex" xmlns:cx2="http://schemas.microsoft.com/office/drawing/2015/10/21/chartex" xmlns:cx3="http://schemas.microsoft.com/office/drawing/2016/5/9/chartex" xmlns:cx4="http://schemas.microsoft.com/office/drawing/2016/5/10/chartex" xmlns:cx5="http://schemas.microsoft.com/office/drawing/2016/5/11/chartex" xmlns:cx6="http://schemas.microsoft.com/office/drawing/2016/5/12/chartex" xmlns:cx7="http://schemas.microsoft.com/office/drawing/2016/5/13/chartex" xmlns:cx8="http://schemas.microsoft.com/office/drawing/2016/5/14/chartex" xmlns:mc="http://schemas.openxmlformats.org/markup-compatibility/2006" xmlns:aink="http://schemas.microsoft.com/office/drawing/2016/ink" xmlns:am3d="http://schemas.microsoft.com/office/drawing/2017/model3d" xmlns:o="urn:schemas-microsoft-com:office:office" xmlns:oel="http://schemas.microsoft.com/office/2019/extlst" xmlns:r="http://schemas.openxmlformats.org/officeDocument/2006/relationships" xmlns:m="http://schemas.openxmlformats.org/officeDocument/2006/math" xmlns:v="urn:schemas-microsoft-com:vml" xmlns:wp14="http://schemas.microsoft.com/office/word/2010/wordprocessingDrawing" xmlns:wp="http://schemas.openxmlformats.org/drawingml/2006/wordprocessingDrawing" xmlns:w10="urn:schemas-microsoft-com:office:word" xmlns:w="http://schemas.openxmlformats.org/wordprocessingml/2006/main" xmlns:w14="http://schemas.microsoft.com/office/word/2010/wordml" xmlns:w15="http://schemas.microsoft.com/office/word/2012/wordml" xmlns:w16cex="http://schemas.microsoft.com/office/word/2018/wordml/cex" xmlns:w16cid="http://schemas.microsoft.com/office/word/2016/wordml/cid" xmlns:w16="http://schemas.microsoft.com/office/word/2018/wordml" xmlns:w16sdtdh="http://schemas.microsoft.com/office/word/2020/wordml/sdtdatahash" xmlns:w16se="http://schemas.microsoft.com/office/word/2015/wordml/symex" xmlns:wpg="http://schemas.microsoft.com/office/word/2010/wordprocessingGroup" xmlns:wpi="http://schemas.microsoft.com/office/word/2010/wordprocessingInk" xmlns:wne="http://schemas.microsoft.com/office/word/2006/wordml" xmlns:wps="http://schemas.microsoft.com/office/word/2010/wordprocessingShape" mc:Ignorable="w14 w15 w16se w16cid w16 w16cex w16sdtdh wp14">
   <w:abstractNum w:abstractNumId="0" w15:restartNumberingAfterBreak="0">
     <w:nsid w:val="0D8148DA"/>
     <w:multiLevelType w:val="hybridMultilevel"/>
@@ -4113,7 +4261,7 @@
 </file>
 
 <file path=word/styles.xml><?xml version="1.0" encoding="utf-8"?>
-<w:styles xmlns:mc="http://schemas.openxmlformats.org/markup-compatibility/2006" xmlns:r="http://schemas.openxmlformats.org/officeDocument/2006/relationships" xmlns:w="http://schemas.openxmlformats.org/wordprocessingml/2006/main" xmlns:w14="http://schemas.microsoft.com/office/word/2010/wordml" xmlns:w15="http://schemas.microsoft.com/office/word/2012/wordml" xmlns:w16cex="http://schemas.microsoft.com/office/word/2018/wordml/cex" xmlns:w16cid="http://schemas.microsoft.com/office/word/2016/wordml/cid" xmlns:w16="http://schemas.microsoft.com/office/word/2018/wordml" xmlns:w16du="http://schemas.microsoft.com/office/word/2023/wordml/word16du" xmlns:w16sdtdh="http://schemas.microsoft.com/office/word/2020/wordml/sdtdatahash" xmlns:w16se="http://schemas.microsoft.com/office/word/2015/wordml/symex" mc:Ignorable="w14 w15 w16se w16cid w16 w16cex w16sdtdh w16du">
+<w:styles xmlns:mc="http://schemas.openxmlformats.org/markup-compatibility/2006" xmlns:r="http://schemas.openxmlformats.org/officeDocument/2006/relationships" xmlns:w="http://schemas.openxmlformats.org/wordprocessingml/2006/main" xmlns:w14="http://schemas.microsoft.com/office/word/2010/wordml" xmlns:w15="http://schemas.microsoft.com/office/word/2012/wordml" xmlns:w16cex="http://schemas.microsoft.com/office/word/2018/wordml/cex" xmlns:w16cid="http://schemas.microsoft.com/office/word/2016/wordml/cid" xmlns:w16="http://schemas.microsoft.com/office/word/2018/wordml" xmlns:w16sdtdh="http://schemas.microsoft.com/office/word/2020/wordml/sdtdatahash" xmlns:w16se="http://schemas.microsoft.com/office/word/2015/wordml/symex" mc:Ignorable="w14 w15 w16se w16cid w16 w16cex w16sdtdh">
   <w:docDefaults>
     <w:rPrDefault>
       <w:rPr>

</xml_diff>